<commit_message>
new File Buchungsliste & renamed in ER1 & mpdified Aufgabenstellung
</commit_message>
<xml_diff>
--- a/UFW_4_Aufgabenstellung_Aufsetzen_RW (1).docx
+++ b/UFW_4_Aufgabenstellung_Aufsetzen_RW (1).docx
@@ -4546,6 +4546,64 @@
                 <w:lang w:val="de-DE"/>
               </w:rPr>
             </w:pPr>
+            <w:r>
+              <w:rPr>
+                <w:sz w:val="16"/>
+                <w:szCs w:val="16"/>
+                <w:lang w:val="de-DE"/>
+              </w:rPr>
+              <w:t>20003 (</w:t>
+            </w:r>
+            <w:r>
+              <w:rPr>
+                <w:sz w:val="16"/>
+                <w:szCs w:val="16"/>
+                <w:lang w:val="de-DE"/>
+              </w:rPr>
+              <w:t>Grey Rock</w:t>
+            </w:r>
+            <w:r>
+              <w:rPr>
+                <w:sz w:val="16"/>
+                <w:szCs w:val="16"/>
+                <w:lang w:val="de-DE"/>
+              </w:rPr>
+              <w:t>)</w:t>
+            </w:r>
+          </w:p>
+          <w:p>
+            <w:pPr>
+              <w:rPr>
+                <w:sz w:val="16"/>
+                <w:szCs w:val="16"/>
+                <w:lang w:val="de-DE"/>
+              </w:rPr>
+            </w:pPr>
+            <w:r>
+              <w:rPr>
+                <w:sz w:val="16"/>
+                <w:szCs w:val="16"/>
+                <w:lang w:val="de-DE"/>
+              </w:rPr>
+              <w:t>20004 ()</w:t>
+            </w:r>
+          </w:p>
+          <w:p>
+            <w:pPr>
+              <w:rPr>
+                <w:sz w:val="16"/>
+                <w:szCs w:val="16"/>
+                <w:lang w:val="de-DE"/>
+              </w:rPr>
+            </w:pPr>
+            <w:r>
+              <w:rPr>
+                <w:sz w:val="16"/>
+                <w:szCs w:val="16"/>
+                <w:lang w:val="de-DE"/>
+              </w:rPr>
+              <w:t>20005 ()</w:t>
+            </w:r>
           </w:p>
         </w:tc>
         <w:tc>
@@ -4599,14 +4657,152 @@
               <w:rPr>
                 <w:sz w:val="16"/>
                 <w:szCs w:val="16"/>
-                <w:lang w:val="en-US"/>
-              </w:rPr>
-            </w:pPr>
-            <w:r>
-              <w:rPr>
-                <w:sz w:val="16"/>
-                <w:szCs w:val="16"/>
-                <w:lang w:val="en-US"/>
+              </w:rPr>
+            </w:pPr>
+            <w:r>
+              <w:rPr>
+                <w:sz w:val="16"/>
+                <w:szCs w:val="16"/>
+              </w:rPr>
+              <w:t>3000</w:t>
+            </w:r>
+            <w:r>
+              <w:rPr>
+                <w:sz w:val="16"/>
+                <w:szCs w:val="16"/>
+              </w:rPr>
+              <w:t>3</w:t>
+            </w:r>
+            <w:r>
+              <w:rPr>
+                <w:sz w:val="16"/>
+                <w:szCs w:val="16"/>
+              </w:rPr>
+              <w:t xml:space="preserve"> (</w:t>
+            </w:r>
+            <w:r>
+              <w:rPr>
+                <w:rStyle w:val="normaltextrun"/>
+                <w:rFonts w:ascii="Calibri" w:hAnsi="Calibri" w:cs="Calibri"/>
+                <w:color w:val="000000"/>
+                <w:shd w:val="clear" w:color="auto" w:fill="FFFFFF"/>
+              </w:rPr>
+              <w:t>Dizz Nuts</w:t>
+            </w:r>
+            <w:r>
+              <w:rPr>
+                <w:rStyle w:val="normaltextrun"/>
+                <w:rFonts w:ascii="Calibri" w:hAnsi="Calibri" w:cs="Calibri"/>
+                <w:color w:val="000000"/>
+                <w:shd w:val="clear" w:color="auto" w:fill="FFFFFF"/>
+              </w:rPr>
+              <w:t xml:space="preserve"> OG</w:t>
+            </w:r>
+            <w:r>
+              <w:rPr>
+                <w:sz w:val="16"/>
+                <w:szCs w:val="16"/>
+              </w:rPr>
+              <w:t>)</w:t>
+            </w:r>
+          </w:p>
+          <w:p>
+            <w:pPr>
+              <w:rPr>
+                <w:sz w:val="16"/>
+                <w:szCs w:val="16"/>
+              </w:rPr>
+            </w:pPr>
+            <w:r>
+              <w:rPr>
+                <w:sz w:val="16"/>
+                <w:szCs w:val="16"/>
+              </w:rPr>
+              <w:t>3000</w:t>
+            </w:r>
+            <w:r>
+              <w:rPr>
+                <w:sz w:val="16"/>
+                <w:szCs w:val="16"/>
+              </w:rPr>
+              <w:t>4</w:t>
+            </w:r>
+            <w:r>
+              <w:rPr>
+                <w:sz w:val="16"/>
+                <w:szCs w:val="16"/>
+              </w:rPr>
+              <w:t xml:space="preserve"> (Holzhauer Tischlerei O</w:t>
+            </w:r>
+            <w:r>
+              <w:rPr>
+                <w:sz w:val="16"/>
+                <w:szCs w:val="16"/>
+              </w:rPr>
+              <w:t>G</w:t>
+            </w:r>
+            <w:r>
+              <w:rPr>
+                <w:sz w:val="16"/>
+                <w:szCs w:val="16"/>
+              </w:rPr>
+              <w:t>)</w:t>
+            </w:r>
+          </w:p>
+          <w:p>
+            <w:pPr>
+              <w:rPr>
+                <w:sz w:val="16"/>
+                <w:szCs w:val="16"/>
+              </w:rPr>
+            </w:pPr>
+            <w:r>
+              <w:rPr>
+                <w:sz w:val="16"/>
+                <w:szCs w:val="16"/>
+              </w:rPr>
+              <w:t>3000</w:t>
+            </w:r>
+            <w:r>
+              <w:rPr>
+                <w:sz w:val="16"/>
+                <w:szCs w:val="16"/>
+              </w:rPr>
+              <w:t>5</w:t>
+            </w:r>
+            <w:r>
+              <w:rPr>
+                <w:sz w:val="16"/>
+                <w:szCs w:val="16"/>
+              </w:rPr>
+              <w:t xml:space="preserve">  (</w:t>
+            </w:r>
+            <w:r>
+              <w:rPr>
+                <w:sz w:val="16"/>
+                <w:szCs w:val="16"/>
+              </w:rPr>
+              <w:t>The Matrix OG</w:t>
+            </w:r>
+            <w:r>
+              <w:rPr>
+                <w:sz w:val="16"/>
+                <w:szCs w:val="16"/>
+              </w:rPr>
+              <w:t>)</w:t>
+            </w:r>
+          </w:p>
+          <w:p>
+            <w:pPr>
+              <w:rPr>
+                <w:sz w:val="16"/>
+                <w:szCs w:val="16"/>
+              </w:rPr>
+            </w:pPr>
+            <w:r>
+              <w:rPr>
+                <w:sz w:val="16"/>
+                <w:szCs w:val="16"/>
               </w:rPr>
               <w:t>3180 (VISA)</w:t>
             </w:r>
@@ -4616,14 +4812,12 @@
               <w:rPr>
                 <w:sz w:val="16"/>
                 <w:szCs w:val="16"/>
-                <w:lang w:val="en-US"/>
-              </w:rPr>
-            </w:pPr>
-            <w:r>
-              <w:rPr>
-                <w:sz w:val="16"/>
-                <w:szCs w:val="16"/>
-                <w:lang w:val="en-US"/>
+              </w:rPr>
+            </w:pPr>
+            <w:r>
+              <w:rPr>
+                <w:sz w:val="16"/>
+                <w:szCs w:val="16"/>
               </w:rPr>
               <w:t>3600</w:t>
             </w:r>
@@ -4633,14 +4827,12 @@
               <w:rPr>
                 <w:sz w:val="16"/>
                 <w:szCs w:val="16"/>
-                <w:lang w:val="en-US"/>
-              </w:rPr>
-            </w:pPr>
-            <w:r>
-              <w:rPr>
-                <w:sz w:val="16"/>
-                <w:szCs w:val="16"/>
-                <w:lang w:val="en-US"/>
+              </w:rPr>
+            </w:pPr>
+            <w:r>
+              <w:rPr>
+                <w:sz w:val="16"/>
+                <w:szCs w:val="16"/>
               </w:rPr>
               <w:t>3850</w:t>
             </w:r>
@@ -4650,14 +4842,12 @@
               <w:rPr>
                 <w:sz w:val="16"/>
                 <w:szCs w:val="16"/>
-                <w:lang w:val="en-US"/>
-              </w:rPr>
-            </w:pPr>
-            <w:r>
-              <w:rPr>
-                <w:sz w:val="16"/>
-                <w:szCs w:val="16"/>
-                <w:lang w:val="en-US"/>
+              </w:rPr>
+            </w:pPr>
+            <w:r>
+              <w:rPr>
+                <w:sz w:val="16"/>
+                <w:szCs w:val="16"/>
               </w:rPr>
               <w:t>3500</w:t>
             </w:r>
@@ -4667,14 +4857,12 @@
               <w:rPr>
                 <w:sz w:val="16"/>
                 <w:szCs w:val="16"/>
-                <w:lang w:val="en-US"/>
-              </w:rPr>
-            </w:pPr>
-            <w:r>
-              <w:rPr>
-                <w:sz w:val="16"/>
-                <w:szCs w:val="16"/>
-                <w:lang w:val="en-US"/>
+              </w:rPr>
+            </w:pPr>
+            <w:r>
+              <w:rPr>
+                <w:sz w:val="16"/>
+                <w:szCs w:val="16"/>
               </w:rPr>
               <w:t>3540</w:t>
             </w:r>
@@ -4684,16 +4872,14 @@
               <w:rPr>
                 <w:sz w:val="16"/>
                 <w:szCs w:val="16"/>
-                <w:lang w:val="en-US"/>
-              </w:rPr>
-            </w:pPr>
-          </w:p>
-          <w:p>
-            <w:pPr>
-              <w:rPr>
-                <w:sz w:val="16"/>
-                <w:szCs w:val="16"/>
-                <w:lang w:val="en-US"/>
+              </w:rPr>
+            </w:pPr>
+          </w:p>
+          <w:p>
+            <w:pPr>
+              <w:rPr>
+                <w:sz w:val="16"/>
+                <w:szCs w:val="16"/>
               </w:rPr>
             </w:pPr>
           </w:p>
@@ -5515,59 +5701,26 @@
             <w:tcW w:w="2856" w:type="dxa"/>
           </w:tcPr>
           <w:p>
-            <w:pPr>
-              <w:rPr>
-                <w:lang w:val="en-GB"/>
-              </w:rPr>
-            </w:pPr>
-            <w:r>
-              <w:rPr>
-                <w:lang w:val="en-GB"/>
-              </w:rPr>
+            <w:r>
               <w:t xml:space="preserve">9000 Eigenkapital </w:t>
             </w:r>
             <w:r>
-              <w:rPr>
-                <w:lang w:val="en-GB"/>
-              </w:rPr>
               <w:t>Luna</w:t>
             </w:r>
             <w:r>
-              <w:rPr>
-                <w:lang w:val="en-GB"/>
-              </w:rPr>
               <w:t xml:space="preserve"> </w:t>
             </w:r>
           </w:p>
           <w:p>
-            <w:pPr>
-              <w:rPr>
-                <w:lang w:val="en-GB"/>
-              </w:rPr>
-            </w:pPr>
-            <w:r>
-              <w:rPr>
-                <w:lang w:val="en-GB"/>
-              </w:rPr>
+            <w:r>
               <w:t>9001 Eigenkapital John</w:t>
             </w:r>
           </w:p>
           <w:p>
-            <w:pPr>
-              <w:rPr>
-                <w:lang w:val="en-GB"/>
-              </w:rPr>
-            </w:pPr>
-            <w:r>
-              <w:rPr>
-                <w:lang w:val="en-GB"/>
-              </w:rPr>
+            <w:r>
               <w:t xml:space="preserve">9600 Privat </w:t>
             </w:r>
             <w:r>
-              <w:rPr>
-                <w:lang w:val="en-GB"/>
-              </w:rPr>
               <w:t>Luna</w:t>
             </w:r>
           </w:p>
@@ -6801,6 +6954,11 @@
       <w:u w:val="single"/>
     </w:rPr>
   </w:style>
+  <w:style w:type="character" w:customStyle="1" w:styleId="normaltextrun">
+    <w:name w:val="normaltextrun"/>
+    <w:basedOn w:val="Absatz-Standardschriftart"/>
+    <w:rsid w:val="002A137F"/>
+  </w:style>
 </w:styles>
 </file>
 
@@ -7236,6 +7394,7 @@
     <w:rsid w:val="00063406"/>
     <w:rsid w:val="00172B6C"/>
     <w:rsid w:val="005E3442"/>
+    <w:rsid w:val="006306D7"/>
     <w:rsid w:val="00A169FF"/>
     <w:rsid w:val="00A55A4F"/>
     <w:rsid w:val="00BF5A97"/>
@@ -8040,6 +8199,31 @@
 </file>
 
 <file path=customXml/item1.xml><?xml version="1.0" encoding="utf-8"?>
+<?mso-contentType ?>
+<FormTemplates xmlns="http://schemas.microsoft.com/sharepoint/v3/contenttype/forms">
+  <Display>DocumentLibraryForm</Display>
+  <Edit>DocumentLibraryForm</Edit>
+  <New>DocumentLibraryForm</New>
+</FormTemplates>
+</file>
+
+<file path=customXml/item2.xml><?xml version="1.0" encoding="utf-8"?>
+<p:properties xmlns:p="http://schemas.microsoft.com/office/2006/metadata/properties" xmlns:xsi="http://www.w3.org/2001/XMLSchema-instance" xmlns:pc="http://schemas.microsoft.com/office/infopath/2007/PartnerControls">
+  <documentManagement>
+    <TaxCatchAll xmlns="3c3a70ba-d2cb-48c4-b8a2-14d0bdd0f3e7" xsi:nil="true"/>
+    <lcf76f155ced4ddcb4097134ff3c332f xmlns="f194153a-c8d3-47d3-a7bf-74faa1910476">
+      <Terms xmlns="http://schemas.microsoft.com/office/infopath/2007/PartnerControls"/>
+    </lcf76f155ced4ddcb4097134ff3c332f>
+    <Datum_x002f_Uhrzeit xmlns="f194153a-c8d3-47d3-a7bf-74faa1910476" xsi:nil="true"/>
+  </documentManagement>
+</p:properties>
+</file>
+
+<file path=customXml/item3.xml><?xml version="1.0" encoding="utf-8"?>
+<b:Sources xmlns:b="http://schemas.openxmlformats.org/officeDocument/2006/bibliography" xmlns="http://schemas.openxmlformats.org/officeDocument/2006/bibliography" SelectedStyle="\APASixthEditionOfficeOnline.xsl" StyleName="APA" Version="6"/>
+</file>
+
+<file path=customXml/item4.xml><?xml version="1.0" encoding="utf-8"?>
 <ct:contentTypeSchema xmlns:ct="http://schemas.microsoft.com/office/2006/metadata/contentType" xmlns:ma="http://schemas.microsoft.com/office/2006/metadata/properties/metaAttributes" ct:_="" ma:_="" ma:contentTypeName="Dokument" ma:contentTypeID="0x010100ADD24B2440BD9F4A88B01D9BE9F20DA0" ma:contentTypeVersion="12" ma:contentTypeDescription="Ein neues Dokument erstellen." ma:contentTypeScope="" ma:versionID="0d93c878688c35b79de207be2dd11156">
   <xsd:schema xmlns:xsd="http://www.w3.org/2001/XMLSchema" xmlns:xs="http://www.w3.org/2001/XMLSchema" xmlns:p="http://schemas.microsoft.com/office/2006/metadata/properties" xmlns:ns2="f194153a-c8d3-47d3-a7bf-74faa1910476" xmlns:ns3="3c3a70ba-d2cb-48c4-b8a2-14d0bdd0f3e7" targetNamespace="http://schemas.microsoft.com/office/2006/metadata/properties" ma:root="true" ma:fieldsID="abff0b1b74b55f9f04f341c0a269be86" ns2:_="" ns3:_="">
     <xsd:import namespace="f194153a-c8d3-47d3-a7bf-74faa1910476"/>
@@ -8256,32 +8440,34 @@
 </ct:contentTypeSchema>
 </file>
 
-<file path=customXml/item2.xml><?xml version="1.0" encoding="utf-8"?>
-<b:Sources xmlns:b="http://schemas.openxmlformats.org/officeDocument/2006/bibliography" xmlns="http://schemas.openxmlformats.org/officeDocument/2006/bibliography" SelectedStyle="\APASixthEditionOfficeOnline.xsl" StyleName="APA" Version="6"/>
+<file path=customXml/itemProps1.xml><?xml version="1.0" encoding="utf-8"?>
+<ds:datastoreItem xmlns:ds="http://schemas.openxmlformats.org/officeDocument/2006/customXml" ds:itemID="{8A6481F0-0119-4990-99A1-9E3F7764280D}">
+  <ds:schemaRefs>
+    <ds:schemaRef ds:uri="http://schemas.microsoft.com/sharepoint/v3/contenttype/forms"/>
+  </ds:schemaRefs>
+</ds:datastoreItem>
 </file>
 
-<file path=customXml/item3.xml><?xml version="1.0" encoding="utf-8"?>
-<p:properties xmlns:p="http://schemas.microsoft.com/office/2006/metadata/properties" xmlns:xsi="http://www.w3.org/2001/XMLSchema-instance" xmlns:pc="http://schemas.microsoft.com/office/infopath/2007/PartnerControls">
-  <documentManagement>
-    <TaxCatchAll xmlns="3c3a70ba-d2cb-48c4-b8a2-14d0bdd0f3e7" xsi:nil="true"/>
-    <lcf76f155ced4ddcb4097134ff3c332f xmlns="f194153a-c8d3-47d3-a7bf-74faa1910476">
-      <Terms xmlns="http://schemas.microsoft.com/office/infopath/2007/PartnerControls"/>
-    </lcf76f155ced4ddcb4097134ff3c332f>
-    <Datum_x002f_Uhrzeit xmlns="f194153a-c8d3-47d3-a7bf-74faa1910476" xsi:nil="true"/>
-  </documentManagement>
-</p:properties>
+<file path=customXml/itemProps2.xml><?xml version="1.0" encoding="utf-8"?>
+<ds:datastoreItem xmlns:ds="http://schemas.openxmlformats.org/officeDocument/2006/customXml" ds:itemID="{81F94F2A-A90E-4E5C-886E-A84DA4108D3B}">
+  <ds:schemaRefs>
+    <ds:schemaRef ds:uri="http://schemas.microsoft.com/office/2006/metadata/properties"/>
+    <ds:schemaRef ds:uri="http://schemas.microsoft.com/office/infopath/2007/PartnerControls"/>
+    <ds:schemaRef ds:uri="3c3a70ba-d2cb-48c4-b8a2-14d0bdd0f3e7"/>
+    <ds:schemaRef ds:uri="f194153a-c8d3-47d3-a7bf-74faa1910476"/>
+  </ds:schemaRefs>
+</ds:datastoreItem>
 </file>
 
-<file path=customXml/item4.xml><?xml version="1.0" encoding="utf-8"?>
-<?mso-contentType ?>
-<FormTemplates xmlns="http://schemas.microsoft.com/sharepoint/v3/contenttype/forms">
-  <Display>DocumentLibraryForm</Display>
-  <Edit>DocumentLibraryForm</Edit>
-  <New>DocumentLibraryForm</New>
-</FormTemplates>
+<file path=customXml/itemProps3.xml><?xml version="1.0" encoding="utf-8"?>
+<ds:datastoreItem xmlns:ds="http://schemas.openxmlformats.org/officeDocument/2006/customXml" ds:itemID="{BCF2935F-54A4-4250-AA1C-D47AB014FEAB}">
+  <ds:schemaRefs>
+    <ds:schemaRef ds:uri="http://schemas.openxmlformats.org/officeDocument/2006/bibliography"/>
+  </ds:schemaRefs>
+</ds:datastoreItem>
 </file>
 
-<file path=customXml/itemProps1.xml><?xml version="1.0" encoding="utf-8"?>
+<file path=customXml/itemProps4.xml><?xml version="1.0" encoding="utf-8"?>
 <ds:datastoreItem xmlns:ds="http://schemas.openxmlformats.org/officeDocument/2006/customXml" ds:itemID="{14DE8004-299D-44FE-8AB5-60D5311D9289}">
   <ds:schemaRefs>
     <ds:schemaRef ds:uri="http://schemas.microsoft.com/office/2006/metadata/contentType"/>
@@ -8298,31 +8484,4 @@
     <ds:schemaRef ds:uri="http://schemas.microsoft.com/internal/obd"/>
   </ds:schemaRefs>
 </ds:datastoreItem>
-</file>
-
-<file path=customXml/itemProps2.xml><?xml version="1.0" encoding="utf-8"?>
-<ds:datastoreItem xmlns:ds="http://schemas.openxmlformats.org/officeDocument/2006/customXml" ds:itemID="{BCF2935F-54A4-4250-AA1C-D47AB014FEAB}">
-  <ds:schemaRefs>
-    <ds:schemaRef ds:uri="http://schemas.openxmlformats.org/officeDocument/2006/bibliography"/>
-  </ds:schemaRefs>
-</ds:datastoreItem>
-</file>
-
-<file path=customXml/itemProps3.xml><?xml version="1.0" encoding="utf-8"?>
-<ds:datastoreItem xmlns:ds="http://schemas.openxmlformats.org/officeDocument/2006/customXml" ds:itemID="{81F94F2A-A90E-4E5C-886E-A84DA4108D3B}">
-  <ds:schemaRefs>
-    <ds:schemaRef ds:uri="http://schemas.microsoft.com/office/2006/metadata/properties"/>
-    <ds:schemaRef ds:uri="http://schemas.microsoft.com/office/infopath/2007/PartnerControls"/>
-    <ds:schemaRef ds:uri="3c3a70ba-d2cb-48c4-b8a2-14d0bdd0f3e7"/>
-    <ds:schemaRef ds:uri="f194153a-c8d3-47d3-a7bf-74faa1910476"/>
-  </ds:schemaRefs>
-</ds:datastoreItem>
-</file>
-
-<file path=customXml/itemProps4.xml><?xml version="1.0" encoding="utf-8"?>
-<ds:datastoreItem xmlns:ds="http://schemas.openxmlformats.org/officeDocument/2006/customXml" ds:itemID="{8A6481F0-0119-4990-99A1-9E3F7764280D}">
-  <ds:schemaRefs>
-    <ds:schemaRef ds:uri="http://schemas.microsoft.com/sharepoint/v3/contenttype/forms"/>
-  </ds:schemaRefs>
-</ds:datastoreItem>
 </file>
</xml_diff>